<commit_message>
Se agregaron estilos iniciales al header
</commit_message>
<xml_diff>
--- a/CursoMobileFirstNotas/Curso de Responsive Design Maquetación Mobile First.docx
+++ b/CursoMobileFirstNotas/Curso de Responsive Design Maquetación Mobile First.docx
@@ -70,22 +70,8 @@
           <w:szCs w:val="36"/>
           <w:lang w:eastAsia="es-CO"/>
         </w:rPr>
-        <w:t xml:space="preserve">El valor de Mobile </w:t>
-      </w:r>
-      <w:proofErr w:type="spellStart"/>
-      <w:r>
-        <w:rPr>
-          <w:rFonts w:ascii="Arial" w:eastAsia="Times New Roman" w:hAnsi="Arial" w:cs="Arial"/>
-          <w:b/>
-          <w:bCs/>
-          <w:color w:val="EFF3F8"/>
-          <w:sz w:val="36"/>
-          <w:szCs w:val="36"/>
-          <w:lang w:eastAsia="es-CO"/>
-        </w:rPr>
-        <w:t>First</w:t>
-      </w:r>
-      <w:proofErr w:type="spellEnd"/>
+        <w:t>El valor de Mobile First</w:t>
+      </w:r>
     </w:p>
     <w:p/>
     <w:p>
@@ -106,67 +92,7 @@
           <w:sz w:val="27"/>
           <w:szCs w:val="27"/>
         </w:rPr>
-        <w:t xml:space="preserve">Ya conoces la importancia del desarrollo Mobile </w:t>
-      </w:r>
-      <w:proofErr w:type="spellStart"/>
-      <w:r>
-        <w:rPr>
-          <w:rFonts w:ascii="Arial" w:hAnsi="Arial" w:cs="Arial"/>
-          <w:color w:val="EFF3F8"/>
-          <w:sz w:val="27"/>
-          <w:szCs w:val="27"/>
-        </w:rPr>
-        <w:t>First</w:t>
-      </w:r>
-      <w:proofErr w:type="spellEnd"/>
-      <w:r>
-        <w:rPr>
-          <w:rFonts w:ascii="Arial" w:hAnsi="Arial" w:cs="Arial"/>
-          <w:color w:val="EFF3F8"/>
-          <w:sz w:val="27"/>
-          <w:szCs w:val="27"/>
-        </w:rPr>
-        <w:t xml:space="preserve">, ahora aprenderás el valor que entrega más allá de estar enfocado a las vistas móviles. Recuerda que en </w:t>
-      </w:r>
-      <w:proofErr w:type="spellStart"/>
-      <w:r>
-        <w:rPr>
-          <w:rFonts w:ascii="Arial" w:hAnsi="Arial" w:cs="Arial"/>
-          <w:color w:val="EFF3F8"/>
-          <w:sz w:val="27"/>
-          <w:szCs w:val="27"/>
-        </w:rPr>
-        <w:t>responsive</w:t>
-      </w:r>
-      <w:proofErr w:type="spellEnd"/>
-      <w:r>
-        <w:rPr>
-          <w:rFonts w:ascii="Arial" w:hAnsi="Arial" w:cs="Arial"/>
-          <w:color w:val="EFF3F8"/>
-          <w:sz w:val="27"/>
-          <w:szCs w:val="27"/>
-        </w:rPr>
-        <w:t xml:space="preserve"> </w:t>
-      </w:r>
-      <w:proofErr w:type="spellStart"/>
-      <w:r>
-        <w:rPr>
-          <w:rFonts w:ascii="Arial" w:hAnsi="Arial" w:cs="Arial"/>
-          <w:color w:val="EFF3F8"/>
-          <w:sz w:val="27"/>
-          <w:szCs w:val="27"/>
-        </w:rPr>
-        <w:t>design</w:t>
-      </w:r>
-      <w:proofErr w:type="spellEnd"/>
-      <w:r>
-        <w:rPr>
-          <w:rFonts w:ascii="Arial" w:hAnsi="Arial" w:cs="Arial"/>
-          <w:color w:val="EFF3F8"/>
-          <w:sz w:val="27"/>
-          <w:szCs w:val="27"/>
-        </w:rPr>
-        <w:t xml:space="preserve"> un diseño se adaptará a distintas vistas independientemente para cuál dispositivo se desarrolló primero y con este estándar primero crearemos para dispositivos móviles.</w:t>
+        <w:t>Ya conoces la importancia del desarrollo Mobile First, ahora aprenderás el valor que entrega más allá de estar enfocado a las vistas móviles. Recuerda que en responsive design un diseño se adaptará a distintas vistas independientemente para cuál dispositivo se desarrolló primero y con este estándar primero crearemos para dispositivos móviles.</w:t>
       </w:r>
     </w:p>
     <w:p>
@@ -213,29 +139,7 @@
           <w:sz w:val="27"/>
           <w:szCs w:val="27"/>
         </w:rPr>
-        <w:t xml:space="preserve">Para </w:t>
-      </w:r>
-      <w:proofErr w:type="gramStart"/>
-      <w:r>
-        <w:rPr>
-          <w:rStyle w:val="Strong"/>
-          <w:rFonts w:ascii="Arial" w:hAnsi="Arial" w:cs="Arial"/>
-          <w:color w:val="EFF3F8"/>
-          <w:sz w:val="27"/>
-          <w:szCs w:val="27"/>
-        </w:rPr>
-        <w:t>desarrolladoras y desarrolladores</w:t>
-      </w:r>
-      <w:proofErr w:type="gramEnd"/>
-      <w:r>
-        <w:rPr>
-          <w:rStyle w:val="Strong"/>
-          <w:rFonts w:ascii="Arial" w:hAnsi="Arial" w:cs="Arial"/>
-          <w:color w:val="EFF3F8"/>
-          <w:sz w:val="27"/>
-          <w:szCs w:val="27"/>
-        </w:rPr>
-        <w:t>: escalar es más sencillo</w:t>
+        <w:t>Para desarrolladoras y desarrolladores: escalar es más sencillo</w:t>
       </w:r>
     </w:p>
     <w:p>
@@ -277,27 +181,7 @@
           <w:sz w:val="27"/>
           <w:szCs w:val="27"/>
         </w:rPr>
-        <w:t xml:space="preserve">Mobile </w:t>
-      </w:r>
-      <w:proofErr w:type="spellStart"/>
-      <w:r>
-        <w:rPr>
-          <w:rFonts w:ascii="Arial" w:hAnsi="Arial" w:cs="Arial"/>
-          <w:color w:val="EFF3F8"/>
-          <w:sz w:val="27"/>
-          <w:szCs w:val="27"/>
-        </w:rPr>
-        <w:t>First</w:t>
-      </w:r>
-      <w:proofErr w:type="spellEnd"/>
-      <w:r>
-        <w:rPr>
-          <w:rFonts w:ascii="Arial" w:hAnsi="Arial" w:cs="Arial"/>
-          <w:color w:val="EFF3F8"/>
-          <w:sz w:val="27"/>
-          <w:szCs w:val="27"/>
-        </w:rPr>
-        <w:t xml:space="preserve"> por el contrario hace de esta experiencia algo más llevadero y a nivel del código es bastante sencillo pasar de móvil a vistas más </w:t>
+        <w:t xml:space="preserve">Mobile First por el contrario hace de esta experiencia algo más llevadero y a nivel del código es bastante sencillo pasar de móvil a vistas más </w:t>
       </w:r>
       <w:r>
         <w:rPr>
@@ -354,27 +238,7 @@
           <w:sz w:val="27"/>
           <w:szCs w:val="27"/>
         </w:rPr>
-        <w:t xml:space="preserve">Sí, es cierto que cada vez es mayor la cantidad de personas navegando en dispositivos móviles y es que Mobile </w:t>
-      </w:r>
-      <w:proofErr w:type="spellStart"/>
-      <w:r>
-        <w:rPr>
-          <w:rFonts w:ascii="Arial" w:hAnsi="Arial" w:cs="Arial"/>
-          <w:color w:val="EFF3F8"/>
-          <w:sz w:val="27"/>
-          <w:szCs w:val="27"/>
-        </w:rPr>
-        <w:t>First</w:t>
-      </w:r>
-      <w:proofErr w:type="spellEnd"/>
-      <w:r>
-        <w:rPr>
-          <w:rFonts w:ascii="Arial" w:hAnsi="Arial" w:cs="Arial"/>
-          <w:color w:val="EFF3F8"/>
-          <w:sz w:val="27"/>
-          <w:szCs w:val="27"/>
-        </w:rPr>
-        <w:t xml:space="preserve"> no solo llega a más dispositivos por la enorme variedad de vistas disponibles en el mercado, sino también a más personas.</w:t>
+        <w:t>Sí, es cierto que cada vez es mayor la cantidad de personas navegando en dispositivos móviles y es que Mobile First no solo llega a más dispositivos por la enorme variedad de vistas disponibles en el mercado, sino también a más personas.</w:t>
       </w:r>
     </w:p>
     <w:p>
@@ -463,27 +327,7 @@
           <w:sz w:val="27"/>
           <w:szCs w:val="27"/>
         </w:rPr>
-        <w:t xml:space="preserve">Google </w:t>
-      </w:r>
-      <w:proofErr w:type="gramStart"/>
-      <w:r>
-        <w:rPr>
-          <w:rFonts w:ascii="Arial" w:hAnsi="Arial" w:cs="Arial"/>
-          <w:color w:val="EFF3F8"/>
-          <w:sz w:val="27"/>
-          <w:szCs w:val="27"/>
-        </w:rPr>
-        <w:t>comenzó</w:t>
-      </w:r>
-      <w:proofErr w:type="gramEnd"/>
-      <w:r>
-        <w:rPr>
-          <w:rFonts w:ascii="Arial" w:hAnsi="Arial" w:cs="Arial"/>
-          <w:color w:val="EFF3F8"/>
-          <w:sz w:val="27"/>
-          <w:szCs w:val="27"/>
-        </w:rPr>
-        <w:t xml:space="preserve"> trabajar a inicios de 2018 con un algoritmo que otorga de mayor relevancia a aquellos sitios optimizados para móviles. Esto no afectará a aquellos sitios que tengan una versión de escritorio y móvil, pero sí penalizará a los que carezcan de una alternativa móvil.</w:t>
+        <w:t>Google comenzó trabajar a inicios de 2018 con un algoritmo que otorga de mayor relevancia a aquellos sitios optimizados para móviles. Esto no afectará a aquellos sitios que tengan una versión de escritorio y móvil, pero sí penalizará a los que carezcan de una alternativa móvil.</w:t>
       </w:r>
     </w:p>
     <w:p>
@@ -546,47 +390,7 @@
           <w:sz w:val="27"/>
           <w:szCs w:val="27"/>
         </w:rPr>
-        <w:t xml:space="preserve">Así como avanza la tecnología también podemos apreciar los cambios en tendencias del desarrollo </w:t>
-      </w:r>
-      <w:proofErr w:type="spellStart"/>
-      <w:r>
-        <w:rPr>
-          <w:rFonts w:ascii="Arial" w:hAnsi="Arial" w:cs="Arial"/>
-          <w:color w:val="EFF3F8"/>
-          <w:sz w:val="27"/>
-          <w:szCs w:val="27"/>
-        </w:rPr>
-        <w:t>frontend</w:t>
-      </w:r>
-      <w:proofErr w:type="spellEnd"/>
-      <w:r>
-        <w:rPr>
-          <w:rFonts w:ascii="Arial" w:hAnsi="Arial" w:cs="Arial"/>
-          <w:color w:val="EFF3F8"/>
-          <w:sz w:val="27"/>
-          <w:szCs w:val="27"/>
-        </w:rPr>
-        <w:t xml:space="preserve"> que incluso llegan a convertirse en estándares, como ha sido Mobile </w:t>
-      </w:r>
-      <w:proofErr w:type="spellStart"/>
-      <w:r>
-        <w:rPr>
-          <w:rFonts w:ascii="Arial" w:hAnsi="Arial" w:cs="Arial"/>
-          <w:color w:val="EFF3F8"/>
-          <w:sz w:val="27"/>
-          <w:szCs w:val="27"/>
-        </w:rPr>
-        <w:t>First</w:t>
-      </w:r>
-      <w:proofErr w:type="spellEnd"/>
-      <w:r>
-        <w:rPr>
-          <w:rFonts w:ascii="Arial" w:hAnsi="Arial" w:cs="Arial"/>
-          <w:color w:val="EFF3F8"/>
-          <w:sz w:val="27"/>
-          <w:szCs w:val="27"/>
-        </w:rPr>
-        <w:t>.</w:t>
+        <w:t>Así como avanza la tecnología también podemos apreciar los cambios en tendencias del desarrollo frontend que incluso llegan a convertirse en estándares, como ha sido Mobile First.</w:t>
       </w:r>
     </w:p>
     <w:p>
@@ -607,27 +411,7 @@
           <w:sz w:val="27"/>
           <w:szCs w:val="27"/>
         </w:rPr>
-        <w:t xml:space="preserve">Primero desarrollamos para escritorio donde nuestro sitio web podía consumirse desde una computadora de escritorio y monitores en laptops. Después surgió la necesidad de adaptar estos sitios a dispositivos portátiles como teléfonos inteligentes y </w:t>
-      </w:r>
-      <w:proofErr w:type="spellStart"/>
-      <w:r>
-        <w:rPr>
-          <w:rFonts w:ascii="Arial" w:hAnsi="Arial" w:cs="Arial"/>
-          <w:color w:val="EFF3F8"/>
-          <w:sz w:val="27"/>
-          <w:szCs w:val="27"/>
-        </w:rPr>
-        <w:t>tablets</w:t>
-      </w:r>
-      <w:proofErr w:type="spellEnd"/>
-      <w:r>
-        <w:rPr>
-          <w:rFonts w:ascii="Arial" w:hAnsi="Arial" w:cs="Arial"/>
-          <w:color w:val="EFF3F8"/>
-          <w:sz w:val="27"/>
-          <w:szCs w:val="27"/>
-        </w:rPr>
-        <w:t>.</w:t>
+        <w:t>Primero desarrollamos para escritorio donde nuestro sitio web podía consumirse desde una computadora de escritorio y monitores en laptops. Después surgió la necesidad de adaptar estos sitios a dispositivos portátiles como teléfonos inteligentes y tablets.</w:t>
       </w:r>
     </w:p>
     <w:p>
@@ -652,7 +436,6 @@
         <w:lastRenderedPageBreak/>
         <w:t>Al aumentar el consumo de sitios en dispositivos móviles surgió la necesidad de desarrollar primero para estos y después escalar a otras pantallas más grandes. Esta evolución ha llevado al punto en que algunos servicios estén disponibles cómo </w:t>
       </w:r>
-      <w:proofErr w:type="spellStart"/>
       <w:r>
         <w:rPr>
           <w:rStyle w:val="Emphasis"/>
@@ -663,7 +446,6 @@
         </w:rPr>
         <w:t>mobile-only</w:t>
       </w:r>
-      <w:proofErr w:type="spellEnd"/>
       <w:r>
         <w:rPr>
           <w:rFonts w:ascii="Arial" w:hAnsi="Arial" w:cs="Arial"/>
@@ -1013,27 +795,7 @@
           <w:sz w:val="27"/>
           <w:szCs w:val="27"/>
         </w:rPr>
-        <w:t xml:space="preserve">Ahora sabes cuál es la razón por la que este estándar es tan importante actualmente en tus conocimientos como desarrolladora o desarrollador web. Además de que estás asegurándote de que tus sitios lleguen a más dispositivos y personas, también estás haciendo que tu código sea más fácil de escalar y de hacer modificaciones en el futuro. Ahora, te invito a continuar con el curso y seguir aprendiendo más sobre Mobile </w:t>
-      </w:r>
-      <w:proofErr w:type="spellStart"/>
-      <w:r>
-        <w:rPr>
-          <w:rFonts w:ascii="Arial" w:hAnsi="Arial" w:cs="Arial"/>
-          <w:color w:val="EFF3F8"/>
-          <w:sz w:val="27"/>
-          <w:szCs w:val="27"/>
-        </w:rPr>
-        <w:t>First</w:t>
-      </w:r>
-      <w:proofErr w:type="spellEnd"/>
-      <w:r>
-        <w:rPr>
-          <w:rFonts w:ascii="Arial" w:hAnsi="Arial" w:cs="Arial"/>
-          <w:color w:val="EFF3F8"/>
-          <w:sz w:val="27"/>
-          <w:szCs w:val="27"/>
-        </w:rPr>
-        <w:t>.</w:t>
+        <w:t>Ahora sabes cuál es la razón por la que este estándar es tan importante actualmente en tus conocimientos como desarrolladora o desarrollador web. Además de que estás asegurándote de que tus sitios lleguen a más dispositivos y personas, también estás haciendo que tu código sea más fácil de escalar y de hacer modificaciones en el futuro. Ahora, te invito a continuar con el curso y seguir aprendiendo más sobre Mobile First.</w:t>
       </w:r>
     </w:p>
     <w:p/>
@@ -1056,6 +818,125 @@
       </w:r>
     </w:p>
     <w:p/>
+    <w:p/>
+    <w:p>
+      <w:r>
+        <w:t>Ben</w:t>
+      </w:r>
+    </w:p>
+    <w:p>
+      <w:r>
+        <w:rPr>
+          <w:noProof/>
+        </w:rPr>
+        <w:lastRenderedPageBreak/>
+        <w:drawing>
+          <wp:inline distT="0" distB="0" distL="0" distR="0" wp14:anchorId="2300E85A" wp14:editId="10345319">
+            <wp:extent cx="5612130" cy="7775575"/>
+            <wp:effectExtent l="0" t="0" r="7620" b="0"/>
+            <wp:docPr id="5" name="Picture 5"/>
+            <wp:cNvGraphicFramePr>
+              <a:graphicFrameLocks xmlns:a="http://schemas.openxmlformats.org/drawingml/2006/main" noChangeAspect="1"/>
+            </wp:cNvGraphicFramePr>
+            <a:graphic xmlns:a="http://schemas.openxmlformats.org/drawingml/2006/main">
+              <a:graphicData uri="http://schemas.openxmlformats.org/drawingml/2006/picture">
+                <pic:pic xmlns:pic="http://schemas.openxmlformats.org/drawingml/2006/picture">
+                  <pic:nvPicPr>
+                    <pic:cNvPr id="0" name="Picture 1"/>
+                    <pic:cNvPicPr>
+                      <a:picLocks noChangeAspect="1" noChangeArrowheads="1"/>
+                    </pic:cNvPicPr>
+                  </pic:nvPicPr>
+                  <pic:blipFill>
+                    <a:blip r:embed="rId9">
+                      <a:extLst>
+                        <a:ext uri="{28A0092B-C50C-407E-A947-70E740481C1C}">
+                          <a14:useLocalDpi xmlns:a14="http://schemas.microsoft.com/office/drawing/2010/main" val="0"/>
+                        </a:ext>
+                      </a:extLst>
+                    </a:blip>
+                    <a:srcRect/>
+                    <a:stretch>
+                      <a:fillRect/>
+                    </a:stretch>
+                  </pic:blipFill>
+                  <pic:spPr bwMode="auto">
+                    <a:xfrm>
+                      <a:off x="0" y="0"/>
+                      <a:ext cx="5612130" cy="7775575"/>
+                    </a:xfrm>
+                    <a:prstGeom prst="rect">
+                      <a:avLst/>
+                    </a:prstGeom>
+                    <a:noFill/>
+                    <a:ln>
+                      <a:noFill/>
+                    </a:ln>
+                  </pic:spPr>
+                </pic:pic>
+              </a:graphicData>
+            </a:graphic>
+          </wp:inline>
+        </w:drawing>
+      </w:r>
+    </w:p>
+    <w:p/>
+    <w:p>
+      <w:r>
+        <w:rPr>
+          <w:noProof/>
+        </w:rPr>
+        <w:lastRenderedPageBreak/>
+        <w:drawing>
+          <wp:inline distT="0" distB="0" distL="0" distR="0" wp14:anchorId="778C024C" wp14:editId="4B696A73">
+            <wp:extent cx="5612130" cy="7938135"/>
+            <wp:effectExtent l="0" t="0" r="7620" b="5715"/>
+            <wp:docPr id="6" name="Picture 6"/>
+            <wp:cNvGraphicFramePr>
+              <a:graphicFrameLocks xmlns:a="http://schemas.openxmlformats.org/drawingml/2006/main" noChangeAspect="1"/>
+            </wp:cNvGraphicFramePr>
+            <a:graphic xmlns:a="http://schemas.openxmlformats.org/drawingml/2006/main">
+              <a:graphicData uri="http://schemas.openxmlformats.org/drawingml/2006/picture">
+                <pic:pic xmlns:pic="http://schemas.openxmlformats.org/drawingml/2006/picture">
+                  <pic:nvPicPr>
+                    <pic:cNvPr id="0" name="Picture 1"/>
+                    <pic:cNvPicPr>
+                      <a:picLocks noChangeAspect="1" noChangeArrowheads="1"/>
+                    </pic:cNvPicPr>
+                  </pic:nvPicPr>
+                  <pic:blipFill>
+                    <a:blip r:embed="rId10" cstate="print">
+                      <a:extLst>
+                        <a:ext uri="{28A0092B-C50C-407E-A947-70E740481C1C}">
+                          <a14:useLocalDpi xmlns:a14="http://schemas.microsoft.com/office/drawing/2010/main" val="0"/>
+                        </a:ext>
+                      </a:extLst>
+                    </a:blip>
+                    <a:srcRect/>
+                    <a:stretch>
+                      <a:fillRect/>
+                    </a:stretch>
+                  </pic:blipFill>
+                  <pic:spPr bwMode="auto">
+                    <a:xfrm>
+                      <a:off x="0" y="0"/>
+                      <a:ext cx="5612130" cy="7938135"/>
+                    </a:xfrm>
+                    <a:prstGeom prst="rect">
+                      <a:avLst/>
+                    </a:prstGeom>
+                    <a:noFill/>
+                    <a:ln>
+                      <a:noFill/>
+                    </a:ln>
+                  </pic:spPr>
+                </pic:pic>
+              </a:graphicData>
+            </a:graphic>
+          </wp:inline>
+        </w:drawing>
+      </w:r>
+    </w:p>
     <w:sectPr>
       <w:pgSz w:w="12240" w:h="15840"/>
       <w:pgMar w:top="1417" w:right="1701" w:bottom="1417" w:left="1701" w:header="708" w:footer="708" w:gutter="0"/>
@@ -1650,6 +1531,7 @@
     <w:lsdException w:name="HTML Sample" w:semiHidden="1" w:unhideWhenUsed="1"/>
     <w:lsdException w:name="HTML Typewriter" w:semiHidden="1" w:unhideWhenUsed="1"/>
     <w:lsdException w:name="HTML Variable" w:semiHidden="1" w:unhideWhenUsed="1"/>
+    <w:lsdException w:name="Normal Table" w:semiHidden="1" w:unhideWhenUsed="1"/>
     <w:lsdException w:name="annotation subject" w:semiHidden="1" w:unhideWhenUsed="1"/>
     <w:lsdException w:name="No List" w:semiHidden="1" w:unhideWhenUsed="1"/>
     <w:lsdException w:name="Outline List 1" w:semiHidden="1" w:unhideWhenUsed="1"/>
@@ -1696,8 +1578,10 @@
     <w:lsdException w:name="Table Subtle 2" w:semiHidden="1" w:unhideWhenUsed="1"/>
     <w:lsdException w:name="Table Web 1" w:semiHidden="1" w:unhideWhenUsed="1"/>
     <w:lsdException w:name="Table Web 2" w:semiHidden="1" w:unhideWhenUsed="1"/>
+    <w:lsdException w:name="Table Web 3" w:semiHidden="1" w:unhideWhenUsed="1"/>
     <w:lsdException w:name="Balloon Text" w:semiHidden="1" w:unhideWhenUsed="1"/>
     <w:lsdException w:name="Table Grid" w:uiPriority="39"/>
+    <w:lsdException w:name="Table Theme" w:semiHidden="1" w:unhideWhenUsed="1"/>
     <w:lsdException w:name="Placeholder Text" w:semiHidden="1"/>
     <w:lsdException w:name="No Spacing" w:uiPriority="1" w:qFormat="1"/>
     <w:lsdException w:name="Light Shading" w:uiPriority="60"/>

</xml_diff>

<commit_message>
Se termino el proyecto y agregamos una animación de color sencilla
</commit_message>
<xml_diff>
--- a/CursoMobileFirstNotas/Curso de Responsive Design Maquetación Mobile First.docx
+++ b/CursoMobileFirstNotas/Curso de Responsive Design Maquetación Mobile First.docx
@@ -70,8 +70,22 @@
           <w:szCs w:val="36"/>
           <w:lang w:eastAsia="es-CO"/>
         </w:rPr>
-        <w:t>El valor de Mobile First</w:t>
-      </w:r>
+        <w:t xml:space="preserve">El valor de Mobile </w:t>
+      </w:r>
+      <w:proofErr w:type="spellStart"/>
+      <w:r>
+        <w:rPr>
+          <w:rFonts w:ascii="Arial" w:eastAsia="Times New Roman" w:hAnsi="Arial" w:cs="Arial"/>
+          <w:b/>
+          <w:bCs/>
+          <w:color w:val="EFF3F8"/>
+          <w:sz w:val="36"/>
+          <w:szCs w:val="36"/>
+          <w:lang w:eastAsia="es-CO"/>
+        </w:rPr>
+        <w:t>First</w:t>
+      </w:r>
+      <w:proofErr w:type="spellEnd"/>
     </w:p>
     <w:p/>
     <w:p>
@@ -92,7 +106,67 @@
           <w:sz w:val="27"/>
           <w:szCs w:val="27"/>
         </w:rPr>
-        <w:t>Ya conoces la importancia del desarrollo Mobile First, ahora aprenderás el valor que entrega más allá de estar enfocado a las vistas móviles. Recuerda que en responsive design un diseño se adaptará a distintas vistas independientemente para cuál dispositivo se desarrolló primero y con este estándar primero crearemos para dispositivos móviles.</w:t>
+        <w:t xml:space="preserve">Ya conoces la importancia del desarrollo Mobile </w:t>
+      </w:r>
+      <w:proofErr w:type="spellStart"/>
+      <w:r>
+        <w:rPr>
+          <w:rFonts w:ascii="Arial" w:hAnsi="Arial" w:cs="Arial"/>
+          <w:color w:val="EFF3F8"/>
+          <w:sz w:val="27"/>
+          <w:szCs w:val="27"/>
+        </w:rPr>
+        <w:t>First</w:t>
+      </w:r>
+      <w:proofErr w:type="spellEnd"/>
+      <w:r>
+        <w:rPr>
+          <w:rFonts w:ascii="Arial" w:hAnsi="Arial" w:cs="Arial"/>
+          <w:color w:val="EFF3F8"/>
+          <w:sz w:val="27"/>
+          <w:szCs w:val="27"/>
+        </w:rPr>
+        <w:t xml:space="preserve">, ahora aprenderás el valor que entrega más allá de estar enfocado a las vistas móviles. Recuerda que en </w:t>
+      </w:r>
+      <w:proofErr w:type="spellStart"/>
+      <w:r>
+        <w:rPr>
+          <w:rFonts w:ascii="Arial" w:hAnsi="Arial" w:cs="Arial"/>
+          <w:color w:val="EFF3F8"/>
+          <w:sz w:val="27"/>
+          <w:szCs w:val="27"/>
+        </w:rPr>
+        <w:t>responsive</w:t>
+      </w:r>
+      <w:proofErr w:type="spellEnd"/>
+      <w:r>
+        <w:rPr>
+          <w:rFonts w:ascii="Arial" w:hAnsi="Arial" w:cs="Arial"/>
+          <w:color w:val="EFF3F8"/>
+          <w:sz w:val="27"/>
+          <w:szCs w:val="27"/>
+        </w:rPr>
+        <w:t xml:space="preserve"> </w:t>
+      </w:r>
+      <w:proofErr w:type="spellStart"/>
+      <w:r>
+        <w:rPr>
+          <w:rFonts w:ascii="Arial" w:hAnsi="Arial" w:cs="Arial"/>
+          <w:color w:val="EFF3F8"/>
+          <w:sz w:val="27"/>
+          <w:szCs w:val="27"/>
+        </w:rPr>
+        <w:t>design</w:t>
+      </w:r>
+      <w:proofErr w:type="spellEnd"/>
+      <w:r>
+        <w:rPr>
+          <w:rFonts w:ascii="Arial" w:hAnsi="Arial" w:cs="Arial"/>
+          <w:color w:val="EFF3F8"/>
+          <w:sz w:val="27"/>
+          <w:szCs w:val="27"/>
+        </w:rPr>
+        <w:t xml:space="preserve"> un diseño se adaptará a distintas vistas independientemente para cuál dispositivo se desarrolló primero y con este estándar primero crearemos para dispositivos móviles.</w:t>
       </w:r>
     </w:p>
     <w:p>
@@ -139,7 +213,29 @@
           <w:sz w:val="27"/>
           <w:szCs w:val="27"/>
         </w:rPr>
-        <w:t>Para desarrolladoras y desarrolladores: escalar es más sencillo</w:t>
+        <w:t xml:space="preserve">Para </w:t>
+      </w:r>
+      <w:proofErr w:type="gramStart"/>
+      <w:r>
+        <w:rPr>
+          <w:rStyle w:val="Strong"/>
+          <w:rFonts w:ascii="Arial" w:hAnsi="Arial" w:cs="Arial"/>
+          <w:color w:val="EFF3F8"/>
+          <w:sz w:val="27"/>
+          <w:szCs w:val="27"/>
+        </w:rPr>
+        <w:t>desarrolladoras y desarrolladores</w:t>
+      </w:r>
+      <w:proofErr w:type="gramEnd"/>
+      <w:r>
+        <w:rPr>
+          <w:rStyle w:val="Strong"/>
+          <w:rFonts w:ascii="Arial" w:hAnsi="Arial" w:cs="Arial"/>
+          <w:color w:val="EFF3F8"/>
+          <w:sz w:val="27"/>
+          <w:szCs w:val="27"/>
+        </w:rPr>
+        <w:t>: escalar es más sencillo</w:t>
       </w:r>
     </w:p>
     <w:p>
@@ -181,7 +277,27 @@
           <w:sz w:val="27"/>
           <w:szCs w:val="27"/>
         </w:rPr>
-        <w:t xml:space="preserve">Mobile First por el contrario hace de esta experiencia algo más llevadero y a nivel del código es bastante sencillo pasar de móvil a vistas más </w:t>
+        <w:t xml:space="preserve">Mobile </w:t>
+      </w:r>
+      <w:proofErr w:type="spellStart"/>
+      <w:r>
+        <w:rPr>
+          <w:rFonts w:ascii="Arial" w:hAnsi="Arial" w:cs="Arial"/>
+          <w:color w:val="EFF3F8"/>
+          <w:sz w:val="27"/>
+          <w:szCs w:val="27"/>
+        </w:rPr>
+        <w:t>First</w:t>
+      </w:r>
+      <w:proofErr w:type="spellEnd"/>
+      <w:r>
+        <w:rPr>
+          <w:rFonts w:ascii="Arial" w:hAnsi="Arial" w:cs="Arial"/>
+          <w:color w:val="EFF3F8"/>
+          <w:sz w:val="27"/>
+          <w:szCs w:val="27"/>
+        </w:rPr>
+        <w:t xml:space="preserve"> por el contrario hace de esta experiencia algo más llevadero y a nivel del código es bastante sencillo pasar de móvil a vistas más </w:t>
       </w:r>
       <w:r>
         <w:rPr>
@@ -238,7 +354,27 @@
           <w:sz w:val="27"/>
           <w:szCs w:val="27"/>
         </w:rPr>
-        <w:t>Sí, es cierto que cada vez es mayor la cantidad de personas navegando en dispositivos móviles y es que Mobile First no solo llega a más dispositivos por la enorme variedad de vistas disponibles en el mercado, sino también a más personas.</w:t>
+        <w:t xml:space="preserve">Sí, es cierto que cada vez es mayor la cantidad de personas navegando en dispositivos móviles y es que Mobile </w:t>
+      </w:r>
+      <w:proofErr w:type="spellStart"/>
+      <w:r>
+        <w:rPr>
+          <w:rFonts w:ascii="Arial" w:hAnsi="Arial" w:cs="Arial"/>
+          <w:color w:val="EFF3F8"/>
+          <w:sz w:val="27"/>
+          <w:szCs w:val="27"/>
+        </w:rPr>
+        <w:t>First</w:t>
+      </w:r>
+      <w:proofErr w:type="spellEnd"/>
+      <w:r>
+        <w:rPr>
+          <w:rFonts w:ascii="Arial" w:hAnsi="Arial" w:cs="Arial"/>
+          <w:color w:val="EFF3F8"/>
+          <w:sz w:val="27"/>
+          <w:szCs w:val="27"/>
+        </w:rPr>
+        <w:t xml:space="preserve"> no solo llega a más dispositivos por la enorme variedad de vistas disponibles en el mercado, sino también a más personas.</w:t>
       </w:r>
     </w:p>
     <w:p>
@@ -327,7 +463,27 @@
           <w:sz w:val="27"/>
           <w:szCs w:val="27"/>
         </w:rPr>
-        <w:t>Google comenzó trabajar a inicios de 2018 con un algoritmo que otorga de mayor relevancia a aquellos sitios optimizados para móviles. Esto no afectará a aquellos sitios que tengan una versión de escritorio y móvil, pero sí penalizará a los que carezcan de una alternativa móvil.</w:t>
+        <w:t xml:space="preserve">Google </w:t>
+      </w:r>
+      <w:proofErr w:type="gramStart"/>
+      <w:r>
+        <w:rPr>
+          <w:rFonts w:ascii="Arial" w:hAnsi="Arial" w:cs="Arial"/>
+          <w:color w:val="EFF3F8"/>
+          <w:sz w:val="27"/>
+          <w:szCs w:val="27"/>
+        </w:rPr>
+        <w:t>comenzó</w:t>
+      </w:r>
+      <w:proofErr w:type="gramEnd"/>
+      <w:r>
+        <w:rPr>
+          <w:rFonts w:ascii="Arial" w:hAnsi="Arial" w:cs="Arial"/>
+          <w:color w:val="EFF3F8"/>
+          <w:sz w:val="27"/>
+          <w:szCs w:val="27"/>
+        </w:rPr>
+        <w:t xml:space="preserve"> trabajar a inicios de 2018 con un algoritmo que otorga de mayor relevancia a aquellos sitios optimizados para móviles. Esto no afectará a aquellos sitios que tengan una versión de escritorio y móvil, pero sí penalizará a los que carezcan de una alternativa móvil.</w:t>
       </w:r>
     </w:p>
     <w:p>
@@ -390,7 +546,47 @@
           <w:sz w:val="27"/>
           <w:szCs w:val="27"/>
         </w:rPr>
-        <w:t>Así como avanza la tecnología también podemos apreciar los cambios en tendencias del desarrollo frontend que incluso llegan a convertirse en estándares, como ha sido Mobile First.</w:t>
+        <w:t xml:space="preserve">Así como avanza la tecnología también podemos apreciar los cambios en tendencias del desarrollo </w:t>
+      </w:r>
+      <w:proofErr w:type="spellStart"/>
+      <w:r>
+        <w:rPr>
+          <w:rFonts w:ascii="Arial" w:hAnsi="Arial" w:cs="Arial"/>
+          <w:color w:val="EFF3F8"/>
+          <w:sz w:val="27"/>
+          <w:szCs w:val="27"/>
+        </w:rPr>
+        <w:t>frontend</w:t>
+      </w:r>
+      <w:proofErr w:type="spellEnd"/>
+      <w:r>
+        <w:rPr>
+          <w:rFonts w:ascii="Arial" w:hAnsi="Arial" w:cs="Arial"/>
+          <w:color w:val="EFF3F8"/>
+          <w:sz w:val="27"/>
+          <w:szCs w:val="27"/>
+        </w:rPr>
+        <w:t xml:space="preserve"> que incluso llegan a convertirse en estándares, como ha sido Mobile </w:t>
+      </w:r>
+      <w:proofErr w:type="spellStart"/>
+      <w:r>
+        <w:rPr>
+          <w:rFonts w:ascii="Arial" w:hAnsi="Arial" w:cs="Arial"/>
+          <w:color w:val="EFF3F8"/>
+          <w:sz w:val="27"/>
+          <w:szCs w:val="27"/>
+        </w:rPr>
+        <w:t>First</w:t>
+      </w:r>
+      <w:proofErr w:type="spellEnd"/>
+      <w:r>
+        <w:rPr>
+          <w:rFonts w:ascii="Arial" w:hAnsi="Arial" w:cs="Arial"/>
+          <w:color w:val="EFF3F8"/>
+          <w:sz w:val="27"/>
+          <w:szCs w:val="27"/>
+        </w:rPr>
+        <w:t>.</w:t>
       </w:r>
     </w:p>
     <w:p>
@@ -411,7 +607,27 @@
           <w:sz w:val="27"/>
           <w:szCs w:val="27"/>
         </w:rPr>
-        <w:t>Primero desarrollamos para escritorio donde nuestro sitio web podía consumirse desde una computadora de escritorio y monitores en laptops. Después surgió la necesidad de adaptar estos sitios a dispositivos portátiles como teléfonos inteligentes y tablets.</w:t>
+        <w:t xml:space="preserve">Primero desarrollamos para escritorio donde nuestro sitio web podía consumirse desde una computadora de escritorio y monitores en laptops. Después surgió la necesidad de adaptar estos sitios a dispositivos portátiles como teléfonos inteligentes y </w:t>
+      </w:r>
+      <w:proofErr w:type="spellStart"/>
+      <w:r>
+        <w:rPr>
+          <w:rFonts w:ascii="Arial" w:hAnsi="Arial" w:cs="Arial"/>
+          <w:color w:val="EFF3F8"/>
+          <w:sz w:val="27"/>
+          <w:szCs w:val="27"/>
+        </w:rPr>
+        <w:t>tablets</w:t>
+      </w:r>
+      <w:proofErr w:type="spellEnd"/>
+      <w:r>
+        <w:rPr>
+          <w:rFonts w:ascii="Arial" w:hAnsi="Arial" w:cs="Arial"/>
+          <w:color w:val="EFF3F8"/>
+          <w:sz w:val="27"/>
+          <w:szCs w:val="27"/>
+        </w:rPr>
+        <w:t>.</w:t>
       </w:r>
     </w:p>
     <w:p>
@@ -436,6 +652,7 @@
         <w:lastRenderedPageBreak/>
         <w:t>Al aumentar el consumo de sitios en dispositivos móviles surgió la necesidad de desarrollar primero para estos y después escalar a otras pantallas más grandes. Esta evolución ha llevado al punto en que algunos servicios estén disponibles cómo </w:t>
       </w:r>
+      <w:proofErr w:type="spellStart"/>
       <w:r>
         <w:rPr>
           <w:rStyle w:val="Emphasis"/>
@@ -446,6 +663,7 @@
         </w:rPr>
         <w:t>mobile-only</w:t>
       </w:r>
+      <w:proofErr w:type="spellEnd"/>
       <w:r>
         <w:rPr>
           <w:rFonts w:ascii="Arial" w:hAnsi="Arial" w:cs="Arial"/>
@@ -795,7 +1013,27 @@
           <w:sz w:val="27"/>
           <w:szCs w:val="27"/>
         </w:rPr>
-        <w:t>Ahora sabes cuál es la razón por la que este estándar es tan importante actualmente en tus conocimientos como desarrolladora o desarrollador web. Además de que estás asegurándote de que tus sitios lleguen a más dispositivos y personas, también estás haciendo que tu código sea más fácil de escalar y de hacer modificaciones en el futuro. Ahora, te invito a continuar con el curso y seguir aprendiendo más sobre Mobile First.</w:t>
+        <w:t xml:space="preserve">Ahora sabes cuál es la razón por la que este estándar es tan importante actualmente en tus conocimientos como desarrolladora o desarrollador web. Además de que estás asegurándote de que tus sitios lleguen a más dispositivos y personas, también estás haciendo que tu código sea más fácil de escalar y de hacer modificaciones en el futuro. Ahora, te invito a continuar con el curso y seguir aprendiendo más sobre Mobile </w:t>
+      </w:r>
+      <w:proofErr w:type="spellStart"/>
+      <w:r>
+        <w:rPr>
+          <w:rFonts w:ascii="Arial" w:hAnsi="Arial" w:cs="Arial"/>
+          <w:color w:val="EFF3F8"/>
+          <w:sz w:val="27"/>
+          <w:szCs w:val="27"/>
+        </w:rPr>
+        <w:t>First</w:t>
+      </w:r>
+      <w:proofErr w:type="spellEnd"/>
+      <w:r>
+        <w:rPr>
+          <w:rFonts w:ascii="Arial" w:hAnsi="Arial" w:cs="Arial"/>
+          <w:color w:val="EFF3F8"/>
+          <w:sz w:val="27"/>
+          <w:szCs w:val="27"/>
+        </w:rPr>
+        <w:t>.</w:t>
       </w:r>
     </w:p>
     <w:p/>
@@ -936,6 +1174,153 @@
           </wp:inline>
         </w:drawing>
       </w:r>
+    </w:p>
+    <w:p/>
+    <w:p>
+      <w:hyperlink r:id="rId11" w:tgtFrame="_blank" w:history="1">
+        <w:proofErr w:type="spellStart"/>
+        <w:r>
+          <w:rPr>
+            <w:rStyle w:val="Hyperlink"/>
+          </w:rPr>
+          <w:t>overflow</w:t>
+        </w:r>
+        <w:proofErr w:type="spellEnd"/>
+        <w:r>
+          <w:rPr>
+            <w:rStyle w:val="Hyperlink"/>
+          </w:rPr>
+          <w:t>-x</w:t>
+        </w:r>
+      </w:hyperlink>
+    </w:p>
+    <w:p>
+      <w:r>
+        <w:t xml:space="preserve">La propiedad de CSS </w:t>
+      </w:r>
+      <w:proofErr w:type="spellStart"/>
+      <w:r>
+        <w:t>overflow</w:t>
+      </w:r>
+      <w:proofErr w:type="spellEnd"/>
+      <w:r>
+        <w:t>-x establece lo que se muestra cuando el contenido desborda los bordes izquierdo y derecho de un elemento a nivel de bloque. Puede que no sea nada, una barra de desplazamiento o el contenido adicional.</w:t>
+      </w:r>
+    </w:p>
+    <w:p>
+      <w:hyperlink r:id="rId12" w:tgtFrame="_blank" w:history="1">
+        <w:proofErr w:type="spellStart"/>
+        <w:r>
+          <w:rPr>
+            <w:rStyle w:val="Hyperlink"/>
+          </w:rPr>
+          <w:t>overscroll-behavior</w:t>
+        </w:r>
+        <w:proofErr w:type="spellEnd"/>
+      </w:hyperlink>
+    </w:p>
+    <w:p>
+      <w:r>
+        <w:t xml:space="preserve">la propiedad de </w:t>
+      </w:r>
+      <w:proofErr w:type="spellStart"/>
+      <w:r>
+        <w:t>css</w:t>
+      </w:r>
+      <w:proofErr w:type="spellEnd"/>
+      <w:r>
+        <w:t xml:space="preserve"> </w:t>
+      </w:r>
+      <w:proofErr w:type="spellStart"/>
+      <w:r>
+        <w:t>overscroll-behabior</w:t>
+      </w:r>
+      <w:proofErr w:type="spellEnd"/>
+      <w:r>
+        <w:t xml:space="preserve"> establece lo que hace un navegador cuando alcanza el límite de un área de desplazamiento. Es una abreviatura de </w:t>
+      </w:r>
+      <w:proofErr w:type="spellStart"/>
+      <w:r>
+        <w:t>overscroll</w:t>
+      </w:r>
+      <w:proofErr w:type="spellEnd"/>
+      <w:r>
+        <w:t>-</w:t>
+      </w:r>
+      <w:proofErr w:type="spellStart"/>
+      <w:r>
+        <w:t>behavior</w:t>
+      </w:r>
+      <w:proofErr w:type="spellEnd"/>
+      <w:r>
+        <w:t xml:space="preserve">-x y </w:t>
+      </w:r>
+      <w:proofErr w:type="spellStart"/>
+      <w:r>
+        <w:t>overscroll</w:t>
+      </w:r>
+      <w:proofErr w:type="spellEnd"/>
+      <w:r>
+        <w:t>-</w:t>
+      </w:r>
+      <w:proofErr w:type="spellStart"/>
+      <w:r>
+        <w:t>behavior</w:t>
+      </w:r>
+      <w:proofErr w:type="spellEnd"/>
+      <w:r>
+        <w:t>-y.</w:t>
+      </w:r>
+    </w:p>
+    <w:p>
+      <w:hyperlink r:id="rId13" w:tgtFrame="_blank" w:history="1">
+        <w:proofErr w:type="spellStart"/>
+        <w:r>
+          <w:rPr>
+            <w:rStyle w:val="Hyperlink"/>
+          </w:rPr>
+          <w:t>scroll-snap-type</w:t>
+        </w:r>
+        <w:proofErr w:type="spellEnd"/>
+      </w:hyperlink>
+    </w:p>
+    <w:p>
+      <w:r>
+        <w:t xml:space="preserve">La propiedad CSS </w:t>
+      </w:r>
+      <w:proofErr w:type="spellStart"/>
+      <w:r>
+        <w:t>scroll-snap-type</w:t>
+      </w:r>
+      <w:proofErr w:type="spellEnd"/>
+      <w:r>
+        <w:t xml:space="preserve"> establece qué tan estrictamente se aplican los puntos de </w:t>
+      </w:r>
+      <w:proofErr w:type="spellStart"/>
+      <w:r>
+        <w:t>snap</w:t>
+      </w:r>
+      <w:proofErr w:type="spellEnd"/>
+      <w:r>
+        <w:t xml:space="preserve"> en el contenedor de desplazamiento en caso de que haya uno</w:t>
+      </w:r>
+    </w:p>
+    <w:p/>
+    <w:p/>
+    <w:p/>
+    <w:p>
+      <w:pPr>
+        <w:rPr>
+          <w:lang w:val="en-US"/>
+        </w:rPr>
+      </w:pPr>
+    </w:p>
+    <w:p>
+      <w:pPr>
+        <w:rPr>
+          <w:lang w:val="en-US"/>
+        </w:rPr>
+      </w:pPr>
     </w:p>
     <w:sectPr>
       <w:pgSz w:w="12240" w:h="15840"/>
@@ -1830,7 +2215,6 @@
   <w:style w:type="character" w:default="1" w:styleId="DefaultParagraphFont">
     <w:name w:val="Default Paragraph Font"/>
     <w:uiPriority w:val="1"/>
-    <w:semiHidden/>
     <w:unhideWhenUsed/>
   </w:style>
   <w:style w:type="table" w:default="1" w:styleId="TableNormal">
@@ -1906,6 +2290,29 @@
     <w:rPr>
       <w:i/>
       <w:iCs/>
+    </w:rPr>
+  </w:style>
+  <w:style w:type="character" w:styleId="Hyperlink">
+    <w:name w:val="Hyperlink"/>
+    <w:basedOn w:val="DefaultParagraphFont"/>
+    <w:uiPriority w:val="99"/>
+    <w:unhideWhenUsed/>
+    <w:rsid w:val="001C4298"/>
+    <w:rPr>
+      <w:color w:val="0563C1" w:themeColor="hyperlink"/>
+      <w:u w:val="single"/>
+    </w:rPr>
+  </w:style>
+  <w:style w:type="character" w:styleId="UnresolvedMention">
+    <w:name w:val="Unresolved Mention"/>
+    <w:basedOn w:val="DefaultParagraphFont"/>
+    <w:uiPriority w:val="99"/>
+    <w:semiHidden/>
+    <w:unhideWhenUsed/>
+    <w:rsid w:val="001C4298"/>
+    <w:rPr>
+      <w:color w:val="605E5C"/>
+      <w:shd w:val="clear" w:color="auto" w:fill="E1DFDD"/>
     </w:rPr>
   </w:style>
 </w:styles>

</xml_diff>